<commit_message>
Done: About to close the repo
</commit_message>
<xml_diff>
--- a/r_project_drago/Stat3302 Final Report_v2.docx
+++ b/r_project_drago/Stat3302 Final Report_v2.docx
@@ -235,6 +235,7 @@
       <w:r>
         <w:rPr>
           <w:rFonts w:ascii="Times New Roman" w:hAnsi="Times New Roman" w:cs="Times New Roman"/>
+          <w:noProof/>
           <w:sz w:val="24"/>
           <w:szCs w:val="24"/>
         </w:rPr>
@@ -508,7 +509,6 @@
                 <w:szCs w:val="24"/>
               </w:rPr>
             </w:pPr>
-            <w:proofErr w:type="spellStart"/>
             <w:r>
               <w:rPr>
                 <w:rFonts w:ascii="Times New Roman" w:hAnsi="Times New Roman" w:cs="Times New Roman"/>
@@ -517,7 +517,6 @@
               </w:rPr>
               <w:t>PassengerId</w:t>
             </w:r>
-            <w:proofErr w:type="spellEnd"/>
           </w:p>
         </w:tc>
         <w:tc>
@@ -588,7 +587,6 @@
                 <w:szCs w:val="24"/>
               </w:rPr>
             </w:pPr>
-            <w:proofErr w:type="spellStart"/>
             <w:r>
               <w:rPr>
                 <w:rFonts w:ascii="Times New Roman" w:hAnsi="Times New Roman" w:cs="Times New Roman"/>
@@ -597,7 +595,6 @@
               </w:rPr>
               <w:t>pclass</w:t>
             </w:r>
-            <w:proofErr w:type="spellEnd"/>
           </w:p>
         </w:tc>
         <w:tc>
@@ -824,7 +821,6 @@
                 <w:szCs w:val="24"/>
               </w:rPr>
             </w:pPr>
-            <w:proofErr w:type="spellStart"/>
             <w:r>
               <w:rPr>
                 <w:rFonts w:ascii="Times New Roman" w:hAnsi="Times New Roman" w:cs="Times New Roman"/>
@@ -833,7 +829,6 @@
               </w:rPr>
               <w:t>sibsp</w:t>
             </w:r>
-            <w:proofErr w:type="spellEnd"/>
           </w:p>
         </w:tc>
         <w:tc>
@@ -1353,6 +1348,7 @@
       <w:r>
         <w:rPr>
           <w:rFonts w:ascii="Times New Roman" w:hAnsi="Times New Roman" w:cs="Times New Roman"/>
+          <w:noProof/>
           <w:sz w:val="24"/>
           <w:szCs w:val="24"/>
         </w:rPr>
@@ -1546,6 +1542,7 @@
       <w:r>
         <w:rPr>
           <w:rFonts w:ascii="Times New Roman" w:hAnsi="Times New Roman" w:cs="Times New Roman"/>
+          <w:noProof/>
           <w:sz w:val="24"/>
           <w:szCs w:val="24"/>
         </w:rPr>
@@ -1680,6 +1677,7 @@
       <w:r>
         <w:rPr>
           <w:rFonts w:ascii="Times New Roman" w:hAnsi="Times New Roman" w:cs="Times New Roman"/>
+          <w:noProof/>
           <w:sz w:val="24"/>
           <w:szCs w:val="24"/>
         </w:rPr>
@@ -1767,25 +1765,7 @@
           <w:sz w:val="24"/>
           <w:szCs w:val="24"/>
         </w:rPr>
-        <w:t xml:space="preserve">### 2.4. </w:t>
-      </w:r>
-      <w:proofErr w:type="spellStart"/>
-      <w:r>
-        <w:rPr>
-          <w:rFonts w:ascii="Times New Roman" w:hAnsi="Times New Roman" w:cs="Times New Roman"/>
-          <w:sz w:val="24"/>
-          <w:szCs w:val="24"/>
-        </w:rPr>
-        <w:t>Pclass</w:t>
-      </w:r>
-      <w:proofErr w:type="spellEnd"/>
-      <w:r>
-        <w:rPr>
-          <w:rFonts w:ascii="Times New Roman" w:hAnsi="Times New Roman" w:cs="Times New Roman"/>
-          <w:sz w:val="24"/>
-          <w:szCs w:val="24"/>
-        </w:rPr>
-        <w:t xml:space="preserve"> vs Sex</w:t>
+        <w:t>### 2.4. Pclass vs Sex</w:t>
       </w:r>
     </w:p>
     <w:p>
@@ -1801,6 +1781,7 @@
       <w:r>
         <w:rPr>
           <w:rFonts w:ascii="Times New Roman" w:hAnsi="Times New Roman" w:cs="Times New Roman"/>
+          <w:noProof/>
           <w:sz w:val="24"/>
           <w:szCs w:val="24"/>
         </w:rPr>
@@ -2160,25 +2141,7 @@
           <w:sz w:val="24"/>
           <w:szCs w:val="24"/>
         </w:rPr>
-        <w:t xml:space="preserve">Notices, there are some useful infromation in passenger name, what is it? For example: the passenger title! (e.g. </w:t>
-      </w:r>
-      <w:proofErr w:type="spellStart"/>
-      <w:r>
-        <w:rPr>
-          <w:rFonts w:ascii="Times New Roman" w:hAnsi="Times New Roman" w:cs="Times New Roman"/>
-          <w:sz w:val="24"/>
-          <w:szCs w:val="24"/>
-        </w:rPr>
-        <w:t>Ms</w:t>
-      </w:r>
-      <w:proofErr w:type="spellEnd"/>
-      <w:r>
-        <w:rPr>
-          <w:rFonts w:ascii="Times New Roman" w:hAnsi="Times New Roman" w:cs="Times New Roman"/>
-          <w:sz w:val="24"/>
-          <w:szCs w:val="24"/>
-        </w:rPr>
-        <w:t>, Miss, Mrs..) So, we can use this information to ask some question like, is there any relationship between the passenger title and probability of survived?</w:t>
+        <w:t>Notices, there are some useful infromation in passenger name, what is it? For example: the passenger title! (e.g. Ms, Miss, Mrs..) So, we can use this information to ask some question like, is there any relationship between the passenger title and probability of survived?</w:t>
       </w:r>
     </w:p>
     <w:p>
@@ -2204,6 +2167,7 @@
       <w:r>
         <w:rPr>
           <w:rFonts w:ascii="Times New Roman" w:hAnsi="Times New Roman" w:cs="Times New Roman"/>
+          <w:noProof/>
           <w:sz w:val="24"/>
           <w:szCs w:val="24"/>
         </w:rPr>
@@ -2272,25 +2236,7 @@
           <w:sz w:val="24"/>
           <w:szCs w:val="24"/>
         </w:rPr>
-        <w:t>Note: we see the Mr. "</w:t>
-      </w:r>
-      <w:proofErr w:type="spellStart"/>
-      <w:r>
-        <w:rPr>
-          <w:rFonts w:ascii="Times New Roman" w:hAnsi="Times New Roman" w:cs="Times New Roman"/>
-          <w:sz w:val="24"/>
-          <w:szCs w:val="24"/>
-        </w:rPr>
-        <w:t>Mr</w:t>
-      </w:r>
-      <w:proofErr w:type="spellEnd"/>
-      <w:r>
-        <w:rPr>
-          <w:rFonts w:ascii="Times New Roman" w:hAnsi="Times New Roman" w:cs="Times New Roman"/>
-          <w:sz w:val="24"/>
-          <w:szCs w:val="24"/>
-        </w:rPr>
-        <w:t xml:space="preserve">" are died pretty badly, which proved our previous observation that male </w:t>
+        <w:t xml:space="preserve">Note: we see the Mr. "Mr" are died pretty badly, which proved our previous observation that male </w:t>
       </w:r>
       <w:r>
         <w:rPr>
@@ -2358,25 +2304,7 @@
           <w:sz w:val="24"/>
           <w:szCs w:val="24"/>
         </w:rPr>
-        <w:t xml:space="preserve">Family size might be </w:t>
-      </w:r>
-      <w:proofErr w:type="spellStart"/>
-      <w:r>
-        <w:rPr>
-          <w:rFonts w:ascii="Times New Roman" w:hAnsi="Times New Roman" w:cs="Times New Roman"/>
-          <w:sz w:val="24"/>
-          <w:szCs w:val="24"/>
-        </w:rPr>
-        <w:t>a</w:t>
-      </w:r>
-      <w:proofErr w:type="spellEnd"/>
-      <w:r>
-        <w:rPr>
-          <w:rFonts w:ascii="Times New Roman" w:hAnsi="Times New Roman" w:cs="Times New Roman"/>
-          <w:sz w:val="24"/>
-          <w:szCs w:val="24"/>
-        </w:rPr>
-        <w:t xml:space="preserve"> interesting predictor for evaluating the </w:t>
+        <w:t xml:space="preserve">Family size might be a interesting predictor for evaluating the </w:t>
       </w:r>
       <w:r>
         <w:rPr>
@@ -2392,25 +2320,7 @@
           <w:sz w:val="24"/>
           <w:szCs w:val="24"/>
         </w:rPr>
-        <w:t xml:space="preserve"> of being survived. So, let's use the sum of "</w:t>
-      </w:r>
-      <w:proofErr w:type="spellStart"/>
-      <w:r>
-        <w:rPr>
-          <w:rFonts w:ascii="Times New Roman" w:hAnsi="Times New Roman" w:cs="Times New Roman"/>
-          <w:sz w:val="24"/>
-          <w:szCs w:val="24"/>
-        </w:rPr>
-        <w:t>sibsp</w:t>
-      </w:r>
-      <w:proofErr w:type="spellEnd"/>
-      <w:r>
-        <w:rPr>
-          <w:rFonts w:ascii="Times New Roman" w:hAnsi="Times New Roman" w:cs="Times New Roman"/>
-          <w:sz w:val="24"/>
-          <w:szCs w:val="24"/>
-        </w:rPr>
-        <w:t xml:space="preserve">" and "parch" to create another new variable, and then we can analysis </w:t>
+        <w:t xml:space="preserve"> of being survived. So, let's use the sum of "sibsp" and "parch" to create another new variable, and then we can analysis </w:t>
       </w:r>
       <w:r>
         <w:rPr>
@@ -2442,6 +2352,7 @@
       <w:r>
         <w:rPr>
           <w:rFonts w:ascii="Times New Roman" w:hAnsi="Times New Roman" w:cs="Times New Roman"/>
+          <w:noProof/>
           <w:sz w:val="24"/>
           <w:szCs w:val="24"/>
         </w:rPr>
@@ -2511,25 +2422,7 @@
           <w:sz w:val="24"/>
           <w:szCs w:val="24"/>
         </w:rPr>
-        <w:t xml:space="preserve">Note: By comparing the "family size" and "Survived", we noticed the singleton, </w:t>
-      </w:r>
-      <w:proofErr w:type="spellStart"/>
-      <w:r>
-        <w:rPr>
-          <w:rFonts w:ascii="Times New Roman" w:hAnsi="Times New Roman" w:cs="Times New Roman"/>
-          <w:sz w:val="24"/>
-          <w:szCs w:val="24"/>
-        </w:rPr>
-        <w:t>familes</w:t>
-      </w:r>
-      <w:proofErr w:type="spellEnd"/>
-      <w:r>
-        <w:rPr>
-          <w:rFonts w:ascii="Times New Roman" w:hAnsi="Times New Roman" w:cs="Times New Roman"/>
-          <w:sz w:val="24"/>
-          <w:szCs w:val="24"/>
-        </w:rPr>
-        <w:t xml:space="preserve"> sizes 1, and large families (size &gt; 5) are less likely being survived than the family with size between 2 and 4. Keep this in mind, that might be something we want to use in building our regression model.</w:t>
+        <w:t>Note: By comparing the "family size" and "Survived", we noticed the singleton, familes sizes 1, and large families (size &gt; 5) are less likely being survived than the family with size between 2 and 4. Keep this in mind, that might be something we want to use in building our regression model.</w:t>
       </w:r>
     </w:p>
     <w:p>
@@ -2570,82 +2463,44 @@
           <w:sz w:val="24"/>
           <w:szCs w:val="24"/>
         </w:rPr>
-        <w:t xml:space="preserve">Null Hypothesis: zero line </w:t>
-      </w:r>
-      <w:proofErr w:type="spellStart"/>
-      <w:r>
-        <w:rPr>
-          <w:rFonts w:ascii="Times New Roman" w:hAnsi="Times New Roman" w:cs="Times New Roman"/>
-          <w:sz w:val="24"/>
-          <w:szCs w:val="24"/>
-        </w:rPr>
-        <w:t>Resid</w:t>
-      </w:r>
-      <w:proofErr w:type="spellEnd"/>
-      <w:r>
-        <w:rPr>
-          <w:rFonts w:ascii="Times New Roman" w:hAnsi="Times New Roman" w:cs="Times New Roman"/>
-          <w:sz w:val="24"/>
-          <w:szCs w:val="24"/>
-        </w:rPr>
-        <w:t xml:space="preserve"> Dev: 1186.7</w:t>
-      </w:r>
-    </w:p>
-    <w:p>
-      <w:pPr>
-        <w:spacing w:after="0" w:line="360" w:lineRule="auto"/>
-        <w:rPr>
-          <w:rFonts w:ascii="Times New Roman" w:hAnsi="Times New Roman" w:cs="Times New Roman"/>
-          <w:sz w:val="24"/>
-          <w:szCs w:val="24"/>
-        </w:rPr>
-      </w:pPr>
-      <w:r>
-        <w:rPr>
-          <w:rFonts w:ascii="Times New Roman" w:hAnsi="Times New Roman" w:cs="Times New Roman"/>
-          <w:sz w:val="24"/>
-          <w:szCs w:val="24"/>
-        </w:rPr>
-        <w:t xml:space="preserve">### 4.2 SLLR on </w:t>
-      </w:r>
-      <w:proofErr w:type="spellStart"/>
-      <w:r>
-        <w:rPr>
-          <w:rFonts w:ascii="Times New Roman" w:hAnsi="Times New Roman" w:cs="Times New Roman"/>
-          <w:sz w:val="24"/>
-          <w:szCs w:val="24"/>
-        </w:rPr>
-        <w:t>Survived~Age</w:t>
-      </w:r>
-      <w:proofErr w:type="spellEnd"/>
-    </w:p>
-    <w:p>
-      <w:pPr>
-        <w:spacing w:after="0" w:line="360" w:lineRule="auto"/>
-        <w:rPr>
-          <w:rFonts w:ascii="Times New Roman" w:hAnsi="Times New Roman" w:cs="Times New Roman"/>
-          <w:sz w:val="24"/>
-          <w:szCs w:val="24"/>
-        </w:rPr>
-      </w:pPr>
-      <w:r>
-        <w:rPr>
-          <w:rFonts w:ascii="Times New Roman" w:hAnsi="Times New Roman" w:cs="Times New Roman"/>
-          <w:sz w:val="24"/>
-          <w:szCs w:val="24"/>
-        </w:rPr>
-        <w:t xml:space="preserve">### 4.3 SLLR on </w:t>
-      </w:r>
-      <w:proofErr w:type="spellStart"/>
-      <w:r>
-        <w:rPr>
-          <w:rFonts w:ascii="Times New Roman" w:hAnsi="Times New Roman" w:cs="Times New Roman"/>
-          <w:sz w:val="24"/>
-          <w:szCs w:val="24"/>
-        </w:rPr>
-        <w:t>Survived~Sex</w:t>
-      </w:r>
-      <w:proofErr w:type="spellEnd"/>
+        <w:t>Null Hypothesis: zero line Resid Dev: 1186.7</w:t>
+      </w:r>
+    </w:p>
+    <w:p>
+      <w:pPr>
+        <w:spacing w:after="0" w:line="360" w:lineRule="auto"/>
+        <w:rPr>
+          <w:rFonts w:ascii="Times New Roman" w:hAnsi="Times New Roman" w:cs="Times New Roman"/>
+          <w:sz w:val="24"/>
+          <w:szCs w:val="24"/>
+        </w:rPr>
+      </w:pPr>
+      <w:r>
+        <w:rPr>
+          <w:rFonts w:ascii="Times New Roman" w:hAnsi="Times New Roman" w:cs="Times New Roman"/>
+          <w:sz w:val="24"/>
+          <w:szCs w:val="24"/>
+        </w:rPr>
+        <w:t>### 4.2 SLLR on Survived~Age</w:t>
+      </w:r>
+    </w:p>
+    <w:p>
+      <w:pPr>
+        <w:spacing w:after="0" w:line="360" w:lineRule="auto"/>
+        <w:rPr>
+          <w:rFonts w:ascii="Times New Roman" w:hAnsi="Times New Roman" w:cs="Times New Roman"/>
+          <w:sz w:val="24"/>
+          <w:szCs w:val="24"/>
+        </w:rPr>
+      </w:pPr>
+      <w:r>
+        <w:rPr>
+          <w:rFonts w:ascii="Times New Roman" w:hAnsi="Times New Roman" w:cs="Times New Roman"/>
+          <w:sz w:val="24"/>
+          <w:szCs w:val="24"/>
+        </w:rPr>
+        <w:t>### 4.3 SLLR on Survived~Sex</w:t>
+      </w:r>
     </w:p>
     <w:tbl>
       <w:tblPr>
@@ -2728,18 +2583,8 @@
                 <w:sz w:val="24"/>
                 <w:szCs w:val="24"/>
               </w:rPr>
-              <w:t xml:space="preserve">Estimate </w:t>
-            </w:r>
-            <w:proofErr w:type="spellStart"/>
-            <w:r>
-              <w:rPr>
-                <w:rFonts w:ascii="Times New Roman" w:hAnsi="Times New Roman" w:cs="Times New Roman"/>
-                <w:sz w:val="24"/>
-                <w:szCs w:val="24"/>
-              </w:rPr>
-              <w:t>coeff</w:t>
-            </w:r>
-            <w:proofErr w:type="spellEnd"/>
+              <w:t>Estimate coeff</w:t>
+            </w:r>
           </w:p>
         </w:tc>
         <w:tc>
@@ -2801,23 +2646,13 @@
                 <w:szCs w:val="24"/>
               </w:rPr>
             </w:pPr>
-            <w:proofErr w:type="spellStart"/>
-            <w:r>
-              <w:rPr>
-                <w:rFonts w:ascii="Times New Roman" w:hAnsi="Times New Roman" w:cs="Times New Roman"/>
-                <w:sz w:val="24"/>
-                <w:szCs w:val="24"/>
-              </w:rPr>
-              <w:t>Resid</w:t>
-            </w:r>
-            <w:proofErr w:type="spellEnd"/>
-            <w:r>
-              <w:rPr>
-                <w:rFonts w:ascii="Times New Roman" w:hAnsi="Times New Roman" w:cs="Times New Roman"/>
-                <w:sz w:val="24"/>
-                <w:szCs w:val="24"/>
-              </w:rPr>
-              <w:t xml:space="preserve">. Dev </w:t>
+            <w:r>
+              <w:rPr>
+                <w:rFonts w:ascii="Times New Roman" w:hAnsi="Times New Roman" w:cs="Times New Roman"/>
+                <w:sz w:val="24"/>
+                <w:szCs w:val="24"/>
+              </w:rPr>
+              <w:t xml:space="preserve">Resid. Dev </w:t>
             </w:r>
           </w:p>
         </w:tc>
@@ -2859,7 +2694,6 @@
                 <w:szCs w:val="24"/>
               </w:rPr>
             </w:pPr>
-            <w:proofErr w:type="spellStart"/>
             <w:r>
               <w:rPr>
                 <w:rFonts w:ascii="Times New Roman" w:hAnsi="Times New Roman" w:cs="Times New Roman"/>
@@ -2868,7 +2702,6 @@
               </w:rPr>
               <w:t>Survived_age_model</w:t>
             </w:r>
-            <w:proofErr w:type="spellEnd"/>
           </w:p>
         </w:tc>
         <w:tc>
@@ -3024,7 +2857,6 @@
                 <w:szCs w:val="24"/>
               </w:rPr>
             </w:pPr>
-            <w:proofErr w:type="spellStart"/>
             <w:r>
               <w:rPr>
                 <w:rFonts w:ascii="Times New Roman" w:hAnsi="Times New Roman" w:cs="Times New Roman"/>
@@ -3033,7 +2865,6 @@
               </w:rPr>
               <w:t>Survived_sex_model</w:t>
             </w:r>
-            <w:proofErr w:type="spellEnd"/>
           </w:p>
         </w:tc>
         <w:tc>
@@ -3199,7 +3030,6 @@
                 <w:szCs w:val="24"/>
               </w:rPr>
             </w:pPr>
-            <w:proofErr w:type="spellStart"/>
             <w:r>
               <w:rPr>
                 <w:rFonts w:ascii="Times New Roman" w:hAnsi="Times New Roman" w:cs="Times New Roman"/>
@@ -3208,7 +3038,6 @@
               </w:rPr>
               <w:t>Survived_pclass_model</w:t>
             </w:r>
-            <w:proofErr w:type="spellEnd"/>
           </w:p>
         </w:tc>
         <w:tc>
@@ -3224,23 +3053,13 @@
                 <w:szCs w:val="24"/>
               </w:rPr>
             </w:pPr>
-            <w:proofErr w:type="spellStart"/>
-            <w:r>
-              <w:rPr>
-                <w:rFonts w:ascii="Times New Roman" w:hAnsi="Times New Roman" w:cs="Times New Roman"/>
-                <w:sz w:val="24"/>
-                <w:szCs w:val="24"/>
-              </w:rPr>
-              <w:t>Pclass</w:t>
-            </w:r>
-            <w:proofErr w:type="spellEnd"/>
-            <w:r>
-              <w:rPr>
-                <w:rFonts w:ascii="Times New Roman" w:hAnsi="Times New Roman" w:cs="Times New Roman"/>
-                <w:sz w:val="24"/>
-                <w:szCs w:val="24"/>
-              </w:rPr>
-              <w:t>(1 = 1st; 2 = 2nd; 3 = 3rd)</w:t>
+            <w:r>
+              <w:rPr>
+                <w:rFonts w:ascii="Times New Roman" w:hAnsi="Times New Roman" w:cs="Times New Roman"/>
+                <w:sz w:val="24"/>
+                <w:szCs w:val="24"/>
+              </w:rPr>
+              <w:t>Pclass(1 = 1st; 2 = 2nd; 3 = 3rd)</w:t>
             </w:r>
           </w:p>
         </w:tc>
@@ -3456,7 +3275,6 @@
                 <w:szCs w:val="24"/>
               </w:rPr>
             </w:pPr>
-            <w:proofErr w:type="spellStart"/>
             <w:r>
               <w:rPr>
                 <w:rFonts w:ascii="Times New Roman" w:hAnsi="Times New Roman" w:cs="Times New Roman"/>
@@ -3465,7 +3283,6 @@
               </w:rPr>
               <w:t>Survived_Fsize_model</w:t>
             </w:r>
-            <w:proofErr w:type="spellEnd"/>
           </w:p>
         </w:tc>
         <w:tc>
@@ -3482,41 +3299,13 @@
                 <w:szCs w:val="24"/>
               </w:rPr>
             </w:pPr>
-            <w:proofErr w:type="spellStart"/>
-            <w:r>
-              <w:rPr>
-                <w:rFonts w:ascii="Times New Roman" w:hAnsi="Times New Roman" w:cs="Times New Roman"/>
-                <w:sz w:val="24"/>
-                <w:szCs w:val="24"/>
-              </w:rPr>
-              <w:t>Fsize</w:t>
-            </w:r>
-            <w:proofErr w:type="spellEnd"/>
-            <w:r>
-              <w:rPr>
-                <w:rFonts w:ascii="Times New Roman" w:hAnsi="Times New Roman" w:cs="Times New Roman"/>
-                <w:sz w:val="24"/>
-                <w:szCs w:val="24"/>
-              </w:rPr>
-              <w:t xml:space="preserve">(Double, Fsize_3, Fsize4, </w:t>
-            </w:r>
-            <w:proofErr w:type="spellStart"/>
-            <w:r>
-              <w:rPr>
-                <w:rFonts w:ascii="Times New Roman" w:hAnsi="Times New Roman" w:cs="Times New Roman"/>
-                <w:sz w:val="24"/>
-                <w:szCs w:val="24"/>
-              </w:rPr>
-              <w:t>large_family</w:t>
-            </w:r>
-            <w:proofErr w:type="spellEnd"/>
-            <w:r>
-              <w:rPr>
-                <w:rFonts w:ascii="Times New Roman" w:hAnsi="Times New Roman" w:cs="Times New Roman"/>
-                <w:sz w:val="24"/>
-                <w:szCs w:val="24"/>
-              </w:rPr>
-              <w:t>, Solo,)</w:t>
+            <w:r>
+              <w:rPr>
+                <w:rFonts w:ascii="Times New Roman" w:hAnsi="Times New Roman" w:cs="Times New Roman"/>
+                <w:sz w:val="24"/>
+                <w:szCs w:val="24"/>
+              </w:rPr>
+              <w:t>Fsize(Double, Fsize_3, Fsize4, large_family, Solo,)</w:t>
             </w:r>
           </w:p>
           <w:p>
@@ -3830,7 +3619,6 @@
                 <w:szCs w:val="24"/>
               </w:rPr>
             </w:pPr>
-            <w:proofErr w:type="spellStart"/>
             <w:r>
               <w:rPr>
                 <w:rFonts w:ascii="Times New Roman" w:hAnsi="Times New Roman" w:cs="Times New Roman"/>
@@ -3839,7 +3627,6 @@
               </w:rPr>
               <w:t>Survived_title_model</w:t>
             </w:r>
-            <w:proofErr w:type="spellEnd"/>
           </w:p>
         </w:tc>
         <w:tc>
@@ -3862,43 +3649,7 @@
                 <w:sz w:val="24"/>
                 <w:szCs w:val="24"/>
               </w:rPr>
-              <w:t xml:space="preserve">Title(Miss, </w:t>
-            </w:r>
-            <w:proofErr w:type="spellStart"/>
-            <w:r>
-              <w:rPr>
-                <w:rFonts w:ascii="Times New Roman" w:hAnsi="Times New Roman" w:cs="Times New Roman"/>
-                <w:sz w:val="24"/>
-                <w:szCs w:val="24"/>
-              </w:rPr>
-              <w:t>Mr</w:t>
-            </w:r>
-            <w:proofErr w:type="spellEnd"/>
-            <w:r>
-              <w:rPr>
-                <w:rFonts w:ascii="Times New Roman" w:hAnsi="Times New Roman" w:cs="Times New Roman"/>
-                <w:sz w:val="24"/>
-                <w:szCs w:val="24"/>
-              </w:rPr>
-              <w:t xml:space="preserve">, </w:t>
-            </w:r>
-            <w:proofErr w:type="spellStart"/>
-            <w:r>
-              <w:rPr>
-                <w:rFonts w:ascii="Times New Roman" w:hAnsi="Times New Roman" w:cs="Times New Roman"/>
-                <w:sz w:val="24"/>
-                <w:szCs w:val="24"/>
-              </w:rPr>
-              <w:t>Mrs</w:t>
-            </w:r>
-            <w:proofErr w:type="spellEnd"/>
-            <w:r>
-              <w:rPr>
-                <w:rFonts w:ascii="Times New Roman" w:hAnsi="Times New Roman" w:cs="Times New Roman"/>
-                <w:sz w:val="24"/>
-                <w:szCs w:val="24"/>
-              </w:rPr>
-              <w:t>, Rare)</w:t>
+              <w:t>Title(Miss, Mr, Mrs, Rare)</w:t>
             </w:r>
           </w:p>
           <w:p>
@@ -4108,16 +3859,6 @@
               <w:t>896.59</w:t>
             </w:r>
           </w:p>
-          <w:p>
-            <w:pPr>
-              <w:spacing w:line="360" w:lineRule="auto"/>
-              <w:rPr>
-                <w:rFonts w:ascii="Times New Roman" w:hAnsi="Times New Roman" w:cs="Times New Roman"/>
-                <w:sz w:val="24"/>
-                <w:szCs w:val="24"/>
-              </w:rPr>
-            </w:pPr>
-          </w:p>
         </w:tc>
         <w:tc>
           <w:tcPr>
@@ -4191,23 +3932,13 @@
                 <w:szCs w:val="24"/>
               </w:rPr>
             </w:pPr>
-            <w:proofErr w:type="spellStart"/>
-            <w:r>
-              <w:rPr>
-                <w:rFonts w:ascii="Times New Roman" w:hAnsi="Times New Roman" w:cs="Times New Roman"/>
-                <w:sz w:val="24"/>
-                <w:szCs w:val="24"/>
-              </w:rPr>
-              <w:t>Survived~Title</w:t>
-            </w:r>
-            <w:proofErr w:type="spellEnd"/>
-            <w:r>
-              <w:rPr>
-                <w:rFonts w:ascii="Times New Roman" w:hAnsi="Times New Roman" w:cs="Times New Roman"/>
-                <w:sz w:val="24"/>
-                <w:szCs w:val="24"/>
-              </w:rPr>
-              <w:t xml:space="preserve"> + Sex</w:t>
+            <w:r>
+              <w:rPr>
+                <w:rFonts w:ascii="Times New Roman" w:hAnsi="Times New Roman" w:cs="Times New Roman"/>
+                <w:sz w:val="24"/>
+                <w:szCs w:val="24"/>
+              </w:rPr>
+              <w:t>Survived~Title + Sex</w:t>
             </w:r>
           </w:p>
         </w:tc>
@@ -4354,23 +4085,13 @@
                 <w:szCs w:val="24"/>
               </w:rPr>
             </w:pPr>
-            <w:proofErr w:type="spellStart"/>
-            <w:r>
-              <w:rPr>
-                <w:rFonts w:ascii="Times New Roman" w:hAnsi="Times New Roman" w:cs="Times New Roman"/>
-                <w:sz w:val="24"/>
-                <w:szCs w:val="24"/>
-              </w:rPr>
-              <w:t>Survived~Age</w:t>
-            </w:r>
-            <w:proofErr w:type="spellEnd"/>
-            <w:r>
-              <w:rPr>
-                <w:rFonts w:ascii="Times New Roman" w:hAnsi="Times New Roman" w:cs="Times New Roman"/>
-                <w:sz w:val="24"/>
-                <w:szCs w:val="24"/>
-              </w:rPr>
-              <w:t xml:space="preserve"> + Title + Sex</w:t>
+            <w:r>
+              <w:rPr>
+                <w:rFonts w:ascii="Times New Roman" w:hAnsi="Times New Roman" w:cs="Times New Roman"/>
+                <w:sz w:val="24"/>
+                <w:szCs w:val="24"/>
+              </w:rPr>
+              <w:t>Survived~Age + Title + Sex</w:t>
             </w:r>
           </w:p>
         </w:tc>
@@ -4536,34 +4257,54 @@
                 <w:szCs w:val="24"/>
               </w:rPr>
             </w:pPr>
-            <w:proofErr w:type="spellStart"/>
-            <w:r>
-              <w:rPr>
-                <w:rFonts w:ascii="Times New Roman" w:hAnsi="Times New Roman" w:cs="Times New Roman"/>
-                <w:sz w:val="24"/>
-                <w:szCs w:val="24"/>
-              </w:rPr>
-              <w:t>Survived~Title</w:t>
-            </w:r>
-            <w:proofErr w:type="spellEnd"/>
-            <w:r>
-              <w:rPr>
-                <w:rFonts w:ascii="Times New Roman" w:hAnsi="Times New Roman" w:cs="Times New Roman"/>
-                <w:sz w:val="24"/>
-                <w:szCs w:val="24"/>
-              </w:rPr>
-              <w:t xml:space="preserve"> + Sex + </w:t>
-            </w:r>
-            <w:proofErr w:type="spellStart"/>
-            <w:r>
-              <w:rPr>
-                <w:rFonts w:ascii="Times New Roman" w:hAnsi="Times New Roman" w:cs="Times New Roman"/>
-                <w:sz w:val="24"/>
-                <w:szCs w:val="24"/>
-              </w:rPr>
-              <w:t>Pclass</w:t>
-            </w:r>
-            <w:proofErr w:type="spellEnd"/>
+            <w:r>
+              <w:rPr>
+                <w:rFonts w:ascii="Times New Roman" w:hAnsi="Times New Roman" w:cs="Times New Roman"/>
+                <w:sz w:val="24"/>
+                <w:szCs w:val="24"/>
+              </w:rPr>
+              <w:t xml:space="preserve">Survived~Title </w:t>
+            </w:r>
+            <w:r>
+              <w:rPr>
+                <w:rFonts w:ascii="Times New Roman" w:hAnsi="Times New Roman" w:cs="Times New Roman" w:hint="eastAsia"/>
+                <w:sz w:val="24"/>
+                <w:szCs w:val="24"/>
+              </w:rPr>
+              <w:t>*</w:t>
+            </w:r>
+            <w:r>
+              <w:rPr>
+                <w:rFonts w:ascii="Times New Roman" w:hAnsi="Times New Roman" w:cs="Times New Roman"/>
+                <w:sz w:val="24"/>
+                <w:szCs w:val="24"/>
+              </w:rPr>
+              <w:t xml:space="preserve"> </w:t>
+            </w:r>
+            <w:r>
+              <w:rPr>
+                <w:rFonts w:ascii="Times New Roman" w:hAnsi="Times New Roman" w:cs="Times New Roman"/>
+                <w:sz w:val="24"/>
+                <w:szCs w:val="24"/>
+              </w:rPr>
+              <w:t xml:space="preserve">Sex </w:t>
+            </w:r>
+            <w:r>
+              <w:rPr>
+                <w:rFonts w:ascii="Times New Roman" w:hAnsi="Times New Roman" w:cs="Times New Roman" w:hint="eastAsia"/>
+                <w:sz w:val="24"/>
+                <w:szCs w:val="24"/>
+              </w:rPr>
+              <w:t>*</w:t>
+            </w:r>
+            <w:r>
+              <w:rPr>
+                <w:rFonts w:ascii="Times New Roman" w:hAnsi="Times New Roman" w:cs="Times New Roman"/>
+                <w:sz w:val="24"/>
+                <w:szCs w:val="24"/>
+              </w:rPr>
+              <w:t xml:space="preserve"> Pclass</w:t>
+            </w:r>
           </w:p>
         </w:tc>
         <w:tc>
@@ -4808,6 +4549,7 @@
       <w:r>
         <w:rPr>
           <w:rFonts w:ascii="Times New Roman" w:hAnsi="Times New Roman" w:cs="Times New Roman"/>
+          <w:noProof/>
           <w:sz w:val="24"/>
           <w:szCs w:val="24"/>
         </w:rPr>
@@ -4857,95 +4599,13 @@
           <w:szCs w:val="24"/>
         </w:rPr>
       </w:pPr>
-      <w:proofErr w:type="spellStart"/>
-      <w:r>
-        <w:rPr>
-          <w:rFonts w:ascii="Times New Roman" w:hAnsi="Times New Roman" w:cs="Times New Roman"/>
-          <w:sz w:val="24"/>
-          <w:szCs w:val="24"/>
-        </w:rPr>
-        <w:t>Haha</w:t>
-      </w:r>
-      <w:proofErr w:type="spellEnd"/>
-      <w:r>
-        <w:rPr>
-          <w:rFonts w:ascii="Times New Roman" w:hAnsi="Times New Roman" w:cs="Times New Roman"/>
-          <w:sz w:val="24"/>
-          <w:szCs w:val="24"/>
-        </w:rPr>
-        <w:t xml:space="preserve">, so the residual doesn't work very well in this case, and that's because the number of success(survived), </w:t>
-      </w:r>
-      <w:proofErr w:type="spellStart"/>
-      <w:r>
-        <w:rPr>
-          <w:rFonts w:ascii="Times New Roman" w:hAnsi="Times New Roman" w:cs="Times New Roman"/>
-          <w:sz w:val="24"/>
-          <w:szCs w:val="24"/>
-        </w:rPr>
-        <w:t>m_i</w:t>
-      </w:r>
-      <w:proofErr w:type="spellEnd"/>
-      <w:r>
-        <w:rPr>
-          <w:rFonts w:ascii="Times New Roman" w:hAnsi="Times New Roman" w:cs="Times New Roman"/>
-          <w:sz w:val="24"/>
-          <w:szCs w:val="24"/>
-        </w:rPr>
-        <w:t xml:space="preserve"> = 1, for each person(</w:t>
-      </w:r>
-      <w:proofErr w:type="spellStart"/>
-      <w:r>
-        <w:rPr>
-          <w:rFonts w:ascii="Times New Roman" w:hAnsi="Times New Roman" w:cs="Times New Roman"/>
-          <w:sz w:val="24"/>
-          <w:szCs w:val="24"/>
-        </w:rPr>
-        <w:t>i</w:t>
-      </w:r>
-      <w:proofErr w:type="spellEnd"/>
-      <w:r>
-        <w:rPr>
-          <w:rFonts w:ascii="Times New Roman" w:hAnsi="Times New Roman" w:cs="Times New Roman"/>
-          <w:sz w:val="24"/>
-          <w:szCs w:val="24"/>
-        </w:rPr>
-        <w:t xml:space="preserve">) is one, which is like Bernoulli distribution, so that's </w:t>
-      </w:r>
-      <w:proofErr w:type="spellStart"/>
-      <w:r>
-        <w:rPr>
-          <w:rFonts w:ascii="Times New Roman" w:hAnsi="Times New Roman" w:cs="Times New Roman"/>
-          <w:sz w:val="24"/>
-          <w:szCs w:val="24"/>
-        </w:rPr>
-        <w:t>kinda</w:t>
-      </w:r>
-      <w:proofErr w:type="spellEnd"/>
-      <w:r>
-        <w:rPr>
-          <w:rFonts w:ascii="Times New Roman" w:hAnsi="Times New Roman" w:cs="Times New Roman"/>
-          <w:sz w:val="24"/>
-          <w:szCs w:val="24"/>
-        </w:rPr>
-        <w:t xml:space="preserve"> of </w:t>
-      </w:r>
-      <w:proofErr w:type="spellStart"/>
-      <w:r>
-        <w:rPr>
-          <w:rFonts w:ascii="Times New Roman" w:hAnsi="Times New Roman" w:cs="Times New Roman"/>
-          <w:sz w:val="24"/>
-          <w:szCs w:val="24"/>
-        </w:rPr>
-        <w:t>missleading</w:t>
-      </w:r>
-      <w:proofErr w:type="spellEnd"/>
-      <w:r>
-        <w:rPr>
-          <w:rFonts w:ascii="Times New Roman" w:hAnsi="Times New Roman" w:cs="Times New Roman"/>
-          <w:sz w:val="24"/>
-          <w:szCs w:val="24"/>
-        </w:rPr>
-        <w:t>.</w:t>
+      <w:r>
+        <w:rPr>
+          <w:rFonts w:ascii="Times New Roman" w:hAnsi="Times New Roman" w:cs="Times New Roman"/>
+          <w:sz w:val="24"/>
+          <w:szCs w:val="24"/>
+        </w:rPr>
+        <w:t>Haha, so the residual doesn't work very well in this case, and that's because the number of success(survived), m_i = 1, for each person(i) is one, which is like Bernoulli distribution, so that's kinda of missleading.</w:t>
       </w:r>
     </w:p>
     <w:p>
@@ -5005,61 +4665,25 @@
           <w:szCs w:val="24"/>
         </w:rPr>
         <w:lastRenderedPageBreak/>
-        <w:t xml:space="preserve">With some interaction terms, we notice that the Deviance Residual had </w:t>
-      </w:r>
-      <w:proofErr w:type="spellStart"/>
-      <w:r>
-        <w:rPr>
-          <w:rFonts w:ascii="Times New Roman" w:hAnsi="Times New Roman" w:cs="Times New Roman"/>
-          <w:sz w:val="24"/>
-          <w:szCs w:val="24"/>
-        </w:rPr>
-        <w:t>dicreased</w:t>
-      </w:r>
-      <w:proofErr w:type="spellEnd"/>
-      <w:r>
-        <w:rPr>
-          <w:rFonts w:ascii="Times New Roman" w:hAnsi="Times New Roman" w:cs="Times New Roman"/>
-          <w:sz w:val="24"/>
-          <w:szCs w:val="24"/>
-        </w:rPr>
-        <w:t xml:space="preserve">, but not substantially. </w:t>
-      </w:r>
-    </w:p>
-    <w:p>
-      <w:pPr>
-        <w:spacing w:after="0" w:line="360" w:lineRule="auto"/>
-        <w:rPr>
-          <w:rFonts w:ascii="Times New Roman" w:hAnsi="Times New Roman" w:cs="Times New Roman"/>
-          <w:sz w:val="24"/>
-          <w:szCs w:val="24"/>
-        </w:rPr>
-      </w:pPr>
-      <w:r>
-        <w:rPr>
-          <w:rFonts w:ascii="Times New Roman" w:hAnsi="Times New Roman" w:cs="Times New Roman"/>
-          <w:sz w:val="24"/>
-          <w:szCs w:val="24"/>
-        </w:rPr>
-        <w:t xml:space="preserve">I think the reason is because that there might exist a very high correlation between those variables, so not too much variance can be explained by adding new terms. Also we can see that the degree of freedom is pretty big here(over 800), so if we applied the PCA technique to </w:t>
-      </w:r>
-      <w:proofErr w:type="spellStart"/>
-      <w:r>
-        <w:rPr>
-          <w:rFonts w:ascii="Times New Roman" w:hAnsi="Times New Roman" w:cs="Times New Roman"/>
-          <w:sz w:val="24"/>
-          <w:szCs w:val="24"/>
-        </w:rPr>
-        <w:t>reduced</w:t>
-      </w:r>
-      <w:proofErr w:type="spellEnd"/>
-      <w:r>
-        <w:rPr>
-          <w:rFonts w:ascii="Times New Roman" w:hAnsi="Times New Roman" w:cs="Times New Roman"/>
-          <w:sz w:val="24"/>
-          <w:szCs w:val="24"/>
-        </w:rPr>
-        <w:t xml:space="preserve"> the amount of features/variables and then picked several most important component as our representative variables, it's possible that we could get a better predictive model!</w:t>
+        <w:t xml:space="preserve">With some interaction terms, we notice that the Deviance Residual had dicreased, but not substantially. </w:t>
+      </w:r>
+    </w:p>
+    <w:p>
+      <w:pPr>
+        <w:spacing w:after="0" w:line="360" w:lineRule="auto"/>
+        <w:rPr>
+          <w:rFonts w:ascii="Times New Roman" w:hAnsi="Times New Roman" w:cs="Times New Roman"/>
+          <w:sz w:val="24"/>
+          <w:szCs w:val="24"/>
+        </w:rPr>
+      </w:pPr>
+      <w:r>
+        <w:rPr>
+          <w:rFonts w:ascii="Times New Roman" w:hAnsi="Times New Roman" w:cs="Times New Roman"/>
+          <w:sz w:val="24"/>
+          <w:szCs w:val="24"/>
+        </w:rPr>
+        <w:t>I think the reason is because that there might exist a very high correlation between those variables, so not too much variance can be explained by adding new terms. Also we can see that the degree of freedom is pretty big here(over 800), so if we applied the PCA technique to reduced the amount of features/variables and then picked several most important component as our representative variables, it's possible that we could get a better predictive model!</w:t>
       </w:r>
     </w:p>
     <w:p>
@@ -5712,6 +5336,7 @@
   <w:style w:type="character" w:default="1" w:styleId="DefaultParagraphFont">
     <w:name w:val="Default Paragraph Font"/>
     <w:uiPriority w:val="1"/>
+    <w:semiHidden/>
     <w:unhideWhenUsed/>
   </w:style>
   <w:style w:type="table" w:default="1" w:styleId="TableNormal">
@@ -6124,7 +5749,7 @@
 </file>
 
 <file path=customXml/itemProps1.xml><?xml version="1.0" encoding="utf-8"?>
-<ds:datastoreItem xmlns:ds="http://schemas.openxmlformats.org/officeDocument/2006/customXml" ds:itemID="{0BECAC39-F984-4BFD-A72F-524E4D227062}">
+<ds:datastoreItem xmlns:ds="http://schemas.openxmlformats.org/officeDocument/2006/customXml" ds:itemID="{EE638DF5-7ADA-4D76-AF88-C8D51CA7FB7A}">
   <ds:schemaRefs>
     <ds:schemaRef ds:uri="http://schemas.openxmlformats.org/officeDocument/2006/bibliography"/>
   </ds:schemaRefs>

</xml_diff>